<commit_message>
loading css changes and changes in user manual
</commit_message>
<xml_diff>
--- a/Documents/User Manual - FitNoQuit.docx
+++ b/Documents/User Manual - FitNoQuit.docx
@@ -1,6 +1,6 @@
 
 <file path=word/document.xml><?xml version="1.0" encoding="utf-8"?>
-<w:document xmlns:wpc="http://schemas.microsoft.com/office/word/2010/wordprocessingCanvas" xmlns:cx="http://schemas.microsoft.com/office/drawing/2014/chartex" xmlns:cx1="http://schemas.microsoft.com/office/drawing/2015/9/8/chartex" xmlns:cx2="http://schemas.microsoft.com/office/drawing/2015/10/21/chartex" xmlns:cx3="http://schemas.microsoft.com/office/drawing/2016/5/9/chartex" xmlns:cx4="http://schemas.microsoft.com/office/drawing/2016/5/10/chartex" xmlns:cx5="http://schemas.microsoft.com/office/drawing/2016/5/11/chartex" xmlns:cx6="http://schemas.microsoft.com/office/drawing/2016/5/12/chartex" xmlns:cx7="http://schemas.microsoft.com/office/drawing/2016/5/13/chartex" xmlns:cx8="http://schemas.microsoft.com/office/drawing/2016/5/14/chartex" xmlns:mc="http://schemas.openxmlformats.org/markup-compatibility/2006" xmlns:aink="http://schemas.microsoft.com/office/drawing/2016/ink" xmlns:am3d="http://schemas.microsoft.com/office/drawing/2017/model3d" xmlns:o="urn:schemas-microsoft-com:office:office" xmlns:r="http://schemas.openxmlformats.org/officeDocument/2006/relationships" xmlns:m="http://schemas.openxmlformats.org/officeDocument/2006/math" xmlns:v="urn:schemas-microsoft-com:vml" xmlns:wp14="http://schemas.microsoft.com/office/word/2010/wordprocessingDrawing" xmlns:wp="http://schemas.openxmlformats.org/drawingml/2006/wordprocessingDrawing" xmlns:w10="urn:schemas-microsoft-com:office:word" xmlns:w="http://schemas.openxmlformats.org/wordprocessingml/2006/main" xmlns:w14="http://schemas.microsoft.com/office/word/2010/wordml" xmlns:w15="http://schemas.microsoft.com/office/word/2012/wordml" xmlns:w16cex="http://schemas.microsoft.com/office/word/2018/wordml/cex" xmlns:w16cid="http://schemas.microsoft.com/office/word/2016/wordml/cid" xmlns:w16="http://schemas.microsoft.com/office/word/2018/wordml" xmlns:w16sdtdh="http://schemas.microsoft.com/office/word/2020/wordml/sdtdatahash" xmlns:w16se="http://schemas.microsoft.com/office/word/2015/wordml/symex" xmlns:wpg="http://schemas.microsoft.com/office/word/2010/wordprocessingGroup" xmlns:wpi="http://schemas.microsoft.com/office/word/2010/wordprocessingInk" xmlns:wne="http://schemas.microsoft.com/office/word/2006/wordml" xmlns:wps="http://schemas.microsoft.com/office/word/2010/wordprocessingShape" mc:Ignorable="w14 w15 w16se w16cid w16 w16cex w16sdtdh wp14">
+<w:document xmlns:wpc="http://schemas.microsoft.com/office/word/2010/wordprocessingCanvas" xmlns:mc="http://schemas.openxmlformats.org/markup-compatibility/2006" xmlns:o="urn:schemas-microsoft-com:office:office" xmlns:r="http://schemas.openxmlformats.org/officeDocument/2006/relationships" xmlns:m="http://schemas.openxmlformats.org/officeDocument/2006/math" xmlns:v="urn:schemas-microsoft-com:vml" xmlns:wp14="http://schemas.microsoft.com/office/word/2010/wordprocessingDrawing" xmlns:wp="http://schemas.openxmlformats.org/drawingml/2006/wordprocessingDrawing" xmlns:w10="urn:schemas-microsoft-com:office:word" xmlns:w="http://schemas.openxmlformats.org/wordprocessingml/2006/main" xmlns:w14="http://schemas.microsoft.com/office/word/2010/wordml" xmlns:w15="http://schemas.microsoft.com/office/word/2012/wordml" xmlns:wpg="http://schemas.microsoft.com/office/word/2010/wordprocessingGroup" xmlns:wpi="http://schemas.microsoft.com/office/word/2010/wordprocessingInk" xmlns:wne="http://schemas.microsoft.com/office/word/2006/wordml" xmlns:wps="http://schemas.microsoft.com/office/word/2010/wordprocessingShape" mc:Ignorable="w14 w15 wp14">
   <w:body>
     <w:p>
       <w:pPr>
@@ -526,16 +526,7 @@
           <w:szCs w:val="24"/>
           <w:lang w:val="en-US"/>
         </w:rPr>
-        <w:t xml:space="preserve">height, weight, age and then calculates </w:t>
-      </w:r>
-      <w:r>
-        <w:rPr>
-          <w:rFonts w:ascii="Cambria" w:hAnsi="Cambria"/>
-          <w:sz w:val="24"/>
-          <w:szCs w:val="24"/>
-          <w:lang w:val="en-US"/>
-        </w:rPr>
-        <w:t>your</w:t>
+        <w:t>height, weight, age and then calculates your</w:t>
       </w:r>
       <w:r>
         <w:rPr>
@@ -989,6 +980,7 @@
       <w:r>
         <w:rPr>
           <w:noProof/>
+          <w:lang w:eastAsia="en-IN"/>
         </w:rPr>
         <w:drawing>
           <wp:inline distT="0" distB="0" distL="0" distR="0" wp14:anchorId="6AFC839E" wp14:editId="7A1257F2">
@@ -1069,6 +1061,7 @@
       <w:r>
         <w:rPr>
           <w:noProof/>
+          <w:lang w:eastAsia="en-IN"/>
         </w:rPr>
         <w:drawing>
           <wp:inline distT="0" distB="0" distL="0" distR="0" wp14:anchorId="4E65D703" wp14:editId="56E17A62">
@@ -1127,6 +1120,7 @@
       <w:r>
         <w:rPr>
           <w:noProof/>
+          <w:lang w:eastAsia="en-IN"/>
         </w:rPr>
         <w:lastRenderedPageBreak/>
         <w:drawing>
@@ -1276,6 +1270,7 @@
       <w:r>
         <w:rPr>
           <w:noProof/>
+          <w:lang w:eastAsia="en-IN"/>
         </w:rPr>
         <w:drawing>
           <wp:inline distT="0" distB="0" distL="0" distR="0" wp14:anchorId="57EA0B6F" wp14:editId="63F00DE9">
@@ -1342,6 +1337,7 @@
       <w:r>
         <w:rPr>
           <w:noProof/>
+          <w:lang w:eastAsia="en-IN"/>
         </w:rPr>
         <w:lastRenderedPageBreak/>
         <w:drawing>
@@ -1401,6 +1397,7 @@
       <w:r>
         <w:rPr>
           <w:noProof/>
+          <w:lang w:eastAsia="en-IN"/>
         </w:rPr>
         <w:drawing>
           <wp:inline distT="0" distB="0" distL="0" distR="0" wp14:anchorId="7C3F8E0B" wp14:editId="70CF0969">
@@ -1459,6 +1456,7 @@
       <w:r>
         <w:rPr>
           <w:noProof/>
+          <w:lang w:eastAsia="en-IN"/>
         </w:rPr>
         <w:drawing>
           <wp:inline distT="0" distB="0" distL="0" distR="0" wp14:anchorId="24C7DA9F" wp14:editId="05735683">
@@ -1562,6 +1560,7 @@
       <w:r>
         <w:rPr>
           <w:noProof/>
+          <w:lang w:eastAsia="en-IN"/>
         </w:rPr>
         <w:drawing>
           <wp:inline distT="0" distB="0" distL="0" distR="0" wp14:anchorId="48C3C28E" wp14:editId="23FB39FF">
@@ -1620,6 +1619,7 @@
       <w:r>
         <w:rPr>
           <w:noProof/>
+          <w:lang w:eastAsia="en-IN"/>
         </w:rPr>
         <w:drawing>
           <wp:inline distT="0" distB="0" distL="0" distR="0" wp14:anchorId="221E53F7" wp14:editId="624612EC">
@@ -1771,6 +1771,7 @@
       <w:r>
         <w:rPr>
           <w:noProof/>
+          <w:lang w:eastAsia="en-IN"/>
         </w:rPr>
         <w:lastRenderedPageBreak/>
         <w:drawing>
@@ -1830,6 +1831,7 @@
       <w:r>
         <w:rPr>
           <w:noProof/>
+          <w:lang w:eastAsia="en-IN"/>
         </w:rPr>
         <w:drawing>
           <wp:inline distT="0" distB="0" distL="0" distR="0" wp14:anchorId="0734FE79" wp14:editId="07BB1987">
@@ -2091,6 +2093,7 @@
       <w:r>
         <w:rPr>
           <w:noProof/>
+          <w:lang w:eastAsia="en-IN"/>
         </w:rPr>
         <w:drawing>
           <wp:inline distT="0" distB="0" distL="0" distR="0" wp14:anchorId="39EF3BAB" wp14:editId="3ED2845E">
@@ -2174,6 +2177,7 @@
       <w:r>
         <w:rPr>
           <w:noProof/>
+          <w:lang w:eastAsia="en-IN"/>
         </w:rPr>
         <w:drawing>
           <wp:inline distT="0" distB="0" distL="0" distR="0" wp14:anchorId="5CC2491A" wp14:editId="2F7EB7F4">
@@ -2280,6 +2284,7 @@
       <w:r>
         <w:rPr>
           <w:noProof/>
+          <w:lang w:eastAsia="en-IN"/>
         </w:rPr>
         <w:drawing>
           <wp:inline distT="0" distB="0" distL="0" distR="0" wp14:anchorId="57E6253E" wp14:editId="60B76B6F">
@@ -2374,6 +2379,7 @@
       <w:r>
         <w:rPr>
           <w:noProof/>
+          <w:lang w:eastAsia="en-IN"/>
         </w:rPr>
         <w:drawing>
           <wp:inline distT="0" distB="0" distL="0" distR="0" wp14:anchorId="4EB025CF" wp14:editId="062CC497">
@@ -2452,7 +2458,27 @@
           <w:szCs w:val="24"/>
           <w:lang w:val="en-US"/>
         </w:rPr>
-        <w:t xml:space="preserve">After obtaining a diet and workout plan based on your preferences, you have already taken the first step in reaching your end goal. Now all you need to do is track your progress. The interactive dashboard of </w:t>
+        <w:t xml:space="preserve">After obtaining a diet and workout plan based on your preferences, you have already taken the first step in reaching your end goal. Now all you need to do is </w:t>
+      </w:r>
+      <w:r>
+        <w:rPr>
+          <w:rFonts w:ascii="Cambria" w:hAnsi="Cambria"/>
+          <w:sz w:val="24"/>
+          <w:szCs w:val="24"/>
+          <w:lang w:val="en-US"/>
+        </w:rPr>
+        <w:t xml:space="preserve">follow the plan and </w:t>
+      </w:r>
+      <w:bookmarkStart w:id="0" w:name="_GoBack"/>
+      <w:bookmarkEnd w:id="0"/>
+      <w:r>
+        <w:rPr>
+          <w:rFonts w:ascii="Cambria" w:hAnsi="Cambria"/>
+          <w:sz w:val="24"/>
+          <w:szCs w:val="24"/>
+          <w:lang w:val="en-US"/>
+        </w:rPr>
+        <w:t xml:space="preserve">track your progress. The interactive dashboard of </w:t>
       </w:r>
       <w:proofErr w:type="spellStart"/>
       <w:r>
@@ -2552,6 +2578,7 @@
       <w:r>
         <w:rPr>
           <w:noProof/>
+          <w:lang w:eastAsia="en-IN"/>
         </w:rPr>
         <w:drawing>
           <wp:inline distT="0" distB="0" distL="0" distR="0" wp14:anchorId="44E95F14" wp14:editId="00AAE857">
@@ -2681,6 +2708,7 @@
       <w:r>
         <w:rPr>
           <w:noProof/>
+          <w:lang w:eastAsia="en-IN"/>
         </w:rPr>
         <w:drawing>
           <wp:inline distT="0" distB="0" distL="0" distR="0" wp14:anchorId="15E2D5A0" wp14:editId="4A55AA13">
@@ -2739,6 +2767,7 @@
       <w:r>
         <w:rPr>
           <w:noProof/>
+          <w:lang w:eastAsia="en-IN"/>
         </w:rPr>
         <w:lastRenderedPageBreak/>
         <w:drawing>
@@ -2824,6 +2853,46 @@
           <w:lang w:val="en-US"/>
         </w:rPr>
       </w:pPr>
+      <w:r>
+        <w:rPr>
+          <w:rFonts w:ascii="Cambria" w:hAnsi="Cambria"/>
+          <w:sz w:val="24"/>
+          <w:szCs w:val="24"/>
+          <w:lang w:val="en-US"/>
+        </w:rPr>
+        <w:t xml:space="preserve">To help our users expand their knowledge in terms of healthy living, few blogs are suggested by </w:t>
+      </w:r>
+      <w:proofErr w:type="spellStart"/>
+      <w:r>
+        <w:rPr>
+          <w:rFonts w:ascii="Cambria" w:hAnsi="Cambria"/>
+          <w:sz w:val="24"/>
+          <w:szCs w:val="24"/>
+          <w:lang w:val="en-US"/>
+        </w:rPr>
+        <w:t>FitNoQuit</w:t>
+      </w:r>
+      <w:proofErr w:type="spellEnd"/>
+      <w:r>
+        <w:rPr>
+          <w:rFonts w:ascii="Cambria" w:hAnsi="Cambria"/>
+          <w:sz w:val="24"/>
+          <w:szCs w:val="24"/>
+          <w:lang w:val="en-US"/>
+        </w:rPr>
+        <w:t xml:space="preserve"> based on 6 categories – Weight Loss, Weight Gain, Healthy Lifestyle, Recipes, Workout and Nutrition.  </w:t>
+      </w:r>
+    </w:p>
+    <w:p>
+      <w:pPr>
+        <w:jc w:val="both"/>
+        <w:rPr>
+          <w:rFonts w:ascii="Cambria" w:hAnsi="Cambria"/>
+          <w:sz w:val="24"/>
+          <w:szCs w:val="24"/>
+          <w:lang w:val="en-US"/>
+        </w:rPr>
+      </w:pPr>
     </w:p>
     <w:p>
       <w:pPr>
@@ -2867,8 +2936,8 @@
 </file>
 
 <file path=word/numbering.xml><?xml version="1.0" encoding="utf-8"?>
-<w:numbering xmlns:wpc="http://schemas.microsoft.com/office/word/2010/wordprocessingCanvas" xmlns:cx="http://schemas.microsoft.com/office/drawing/2014/chartex" xmlns:cx1="http://schemas.microsoft.com/office/drawing/2015/9/8/chartex" xmlns:cx2="http://schemas.microsoft.com/office/drawing/2015/10/21/chartex" xmlns:cx3="http://schemas.microsoft.com/office/drawing/2016/5/9/chartex" xmlns:cx4="http://schemas.microsoft.com/office/drawing/2016/5/10/chartex" xmlns:cx5="http://schemas.microsoft.com/office/drawing/2016/5/11/chartex" xmlns:cx6="http://schemas.microsoft.com/office/drawing/2016/5/12/chartex" xmlns:cx7="http://schemas.microsoft.com/office/drawing/2016/5/13/chartex" xmlns:cx8="http://schemas.microsoft.com/office/drawing/2016/5/14/chartex" xmlns:mc="http://schemas.openxmlformats.org/markup-compatibility/2006" xmlns:aink="http://schemas.microsoft.com/office/drawing/2016/ink" xmlns:am3d="http://schemas.microsoft.com/office/drawing/2017/model3d" xmlns:o="urn:schemas-microsoft-com:office:office" xmlns:r="http://schemas.openxmlformats.org/officeDocument/2006/relationships" xmlns:m="http://schemas.openxmlformats.org/officeDocument/2006/math" xmlns:v="urn:schemas-microsoft-com:vml" xmlns:wp14="http://schemas.microsoft.com/office/word/2010/wordprocessingDrawing" xmlns:wp="http://schemas.openxmlformats.org/drawingml/2006/wordprocessingDrawing" xmlns:w10="urn:schemas-microsoft-com:office:word" xmlns:w="http://schemas.openxmlformats.org/wordprocessingml/2006/main" xmlns:w14="http://schemas.microsoft.com/office/word/2010/wordml" xmlns:w15="http://schemas.microsoft.com/office/word/2012/wordml" xmlns:w16cex="http://schemas.microsoft.com/office/word/2018/wordml/cex" xmlns:w16cid="http://schemas.microsoft.com/office/word/2016/wordml/cid" xmlns:w16="http://schemas.microsoft.com/office/word/2018/wordml" xmlns:w16sdtdh="http://schemas.microsoft.com/office/word/2020/wordml/sdtdatahash" xmlns:w16se="http://schemas.microsoft.com/office/word/2015/wordml/symex" xmlns:wpg="http://schemas.microsoft.com/office/word/2010/wordprocessingGroup" xmlns:wpi="http://schemas.microsoft.com/office/word/2010/wordprocessingInk" xmlns:wne="http://schemas.microsoft.com/office/word/2006/wordml" xmlns:wps="http://schemas.microsoft.com/office/word/2010/wordprocessingShape" mc:Ignorable="w14 w15 w16se w16cid w16 w16cex w16sdtdh wp14">
-  <w:abstractNum w:abstractNumId="0" w15:restartNumberingAfterBreak="0">
+<w:numbering xmlns:wpc="http://schemas.microsoft.com/office/word/2010/wordprocessingCanvas" xmlns:mc="http://schemas.openxmlformats.org/markup-compatibility/2006" xmlns:o="urn:schemas-microsoft-com:office:office" xmlns:r="http://schemas.openxmlformats.org/officeDocument/2006/relationships" xmlns:m="http://schemas.openxmlformats.org/officeDocument/2006/math" xmlns:v="urn:schemas-microsoft-com:vml" xmlns:wp14="http://schemas.microsoft.com/office/word/2010/wordprocessingDrawing" xmlns:wp="http://schemas.openxmlformats.org/drawingml/2006/wordprocessingDrawing" xmlns:w10="urn:schemas-microsoft-com:office:word" xmlns:w="http://schemas.openxmlformats.org/wordprocessingml/2006/main" xmlns:w14="http://schemas.microsoft.com/office/word/2010/wordml" xmlns:w15="http://schemas.microsoft.com/office/word/2012/wordml" xmlns:wpg="http://schemas.microsoft.com/office/word/2010/wordprocessingGroup" xmlns:wpi="http://schemas.microsoft.com/office/word/2010/wordprocessingInk" xmlns:wne="http://schemas.microsoft.com/office/word/2006/wordml" xmlns:wps="http://schemas.microsoft.com/office/word/2010/wordprocessingShape" mc:Ignorable="w14 w15 wp14">
+  <w:abstractNum w:abstractNumId="0">
     <w:nsid w:val="131D69FE"/>
     <w:multiLevelType w:val="hybridMultilevel"/>
     <w:tmpl w:val="2F74FFAA"/>
@@ -2960,7 +3029,7 @@
       </w:pPr>
     </w:lvl>
   </w:abstractNum>
-  <w:abstractNum w:abstractNumId="1" w15:restartNumberingAfterBreak="0">
+  <w:abstractNum w:abstractNumId="1">
     <w:nsid w:val="4D58615A"/>
     <w:multiLevelType w:val="hybridMultilevel"/>
     <w:tmpl w:val="BD329D20"/>
@@ -3052,17 +3121,17 @@
       </w:pPr>
     </w:lvl>
   </w:abstractNum>
-  <w:num w:numId="1" w16cid:durableId="523205293">
+  <w:num w:numId="1">
     <w:abstractNumId w:val="0"/>
   </w:num>
-  <w:num w:numId="2" w16cid:durableId="1281570450">
+  <w:num w:numId="2">
     <w:abstractNumId w:val="1"/>
   </w:num>
 </w:numbering>
 </file>
 
 <file path=word/styles.xml><?xml version="1.0" encoding="utf-8"?>
-<w:styles xmlns:mc="http://schemas.openxmlformats.org/markup-compatibility/2006" xmlns:r="http://schemas.openxmlformats.org/officeDocument/2006/relationships" xmlns:w="http://schemas.openxmlformats.org/wordprocessingml/2006/main" xmlns:w14="http://schemas.microsoft.com/office/word/2010/wordml" xmlns:w15="http://schemas.microsoft.com/office/word/2012/wordml" xmlns:w16cex="http://schemas.microsoft.com/office/word/2018/wordml/cex" xmlns:w16cid="http://schemas.microsoft.com/office/word/2016/wordml/cid" xmlns:w16="http://schemas.microsoft.com/office/word/2018/wordml" xmlns:w16sdtdh="http://schemas.microsoft.com/office/word/2020/wordml/sdtdatahash" xmlns:w16se="http://schemas.microsoft.com/office/word/2015/wordml/symex" mc:Ignorable="w14 w15 w16se w16cid w16 w16cex w16sdtdh">
+<w:styles xmlns:mc="http://schemas.openxmlformats.org/markup-compatibility/2006" xmlns:r="http://schemas.openxmlformats.org/officeDocument/2006/relationships" xmlns:w="http://schemas.openxmlformats.org/wordprocessingml/2006/main" xmlns:w14="http://schemas.microsoft.com/office/word/2010/wordml" xmlns:w15="http://schemas.microsoft.com/office/word/2012/wordml" mc:Ignorable="w14 w15">
   <w:docDefaults>
     <w:rPrDefault>
       <w:rPr>
@@ -3078,7 +3147,7 @@
       </w:pPr>
     </w:pPrDefault>
   </w:docDefaults>
-  <w:latentStyles w:defLockedState="0" w:defUIPriority="99" w:defSemiHidden="0" w:defUnhideWhenUsed="0" w:defQFormat="0" w:count="376">
+  <w:latentStyles w:defLockedState="0" w:defUIPriority="99" w:defSemiHidden="0" w:defUnhideWhenUsed="0" w:defQFormat="0" w:count="371">
     <w:lsdException w:name="Normal" w:uiPriority="0" w:qFormat="1"/>
     <w:lsdException w:name="heading 1" w:uiPriority="9" w:qFormat="1"/>
     <w:lsdException w:name="heading 2" w:semiHidden="1" w:uiPriority="9" w:unhideWhenUsed="1" w:qFormat="1"/>
@@ -3450,11 +3519,6 @@
     <w:lsdException w:name="List Table 5 Dark Accent 6" w:uiPriority="50"/>
     <w:lsdException w:name="List Table 6 Colorful Accent 6" w:uiPriority="51"/>
     <w:lsdException w:name="List Table 7 Colorful Accent 6" w:uiPriority="52"/>
-    <w:lsdException w:name="Mention" w:semiHidden="1" w:unhideWhenUsed="1"/>
-    <w:lsdException w:name="Smart Hyperlink" w:semiHidden="1" w:unhideWhenUsed="1"/>
-    <w:lsdException w:name="Hashtag" w:semiHidden="1" w:unhideWhenUsed="1"/>
-    <w:lsdException w:name="Unresolved Mention" w:semiHidden="1" w:unhideWhenUsed="1"/>
-    <w:lsdException w:name="Smart Link" w:semiHidden="1" w:unhideWhenUsed="1"/>
   </w:latentStyles>
   <w:style w:type="paragraph" w:default="1" w:styleId="Normal">
     <w:name w:val="Normal"/>

</xml_diff>